<commit_message>
added sample schema and sample api screen shots
</commit_message>
<xml_diff>
--- a/StateStreetJavaTest.docx
+++ b/StateStreetJavaTest.docx
@@ -87,7 +87,7 @@
         <w:rPr>
           <w:rtl w:val="0"/>
         </w:rPr>
-        <w:t xml:space="preserve">Student: ID, Name</w:t>
+        <w:t xml:space="preserve">Student: ID, Namea</w:t>
       </w:r>
     </w:p>
     <w:p>
@@ -585,6 +585,26 @@
           <w:rtl w:val="0"/>
         </w:rPr>
         <w:t xml:space="preserve"> for more details refer dao layer in  code.</w:t>
+      </w:r>
+    </w:p>
+    <w:p>
+      <w:pPr>
+        <w:rPr>
+          <w:b w:val="1"/>
+        </w:rPr>
+      </w:pPr>
+      <w:r>
+        <w:rPr>
+          <w:rtl w:val="0"/>
+        </w:rPr>
+        <w:t xml:space="preserve">**</w:t>
+      </w:r>
+      <w:r>
+        <w:rPr>
+          <w:b w:val="1"/>
+          <w:rtl w:val="0"/>
+        </w:rPr>
+        <w:t xml:space="preserve">Used CouseId and StudentId instead of name to identify each course and student</w:t>
       </w:r>
     </w:p>
     <w:p>
@@ -2259,7 +2279,7 @@
 
 <file path=customXML/item1.xml><?xml version="1.0" encoding="utf-8"?>
 <go:gDocsCustomXmlDataStorage xmlns:go="http://customooxmlschemas.google.com/" xmlns:r="http://schemas.openxmlformats.org/officeDocument/2006/relationships">
-  <go:docsCustomData xmlns:go="http://customooxmlschemas.google.com/" roundtripDataSignature="AMtx7mjJhjUIyyDzBEYdsW10t1l46Ajn7A==">AMUW2mUr/u1OXaibMJYzz9Ev0YNcbQt1srwMltYvm+AP5PjiuffOOQ5y/l4t2gqcYDsU6/lZT1YpKRC5rnj0XGAED+rop44rksFGAXNDjATLPOsbNPJJc908q3KaFBY9xetTxrF6pbISr2aB3OaBNi4wXVJw15+1TA==</go:docsCustomData>
+  <go:docsCustomData xmlns:go="http://customooxmlschemas.google.com/" roundtripDataSignature="AMtx7mjJhjUIyyDzBEYdsW10t1l46Ajn7A==">AMUW2mUQOGqYyqSOXJWtK0kbH85EiGN64uHWmT81QdfA9rlSOqL6C9Z3/pPHCh177RfyCPK3LvTo7Gx67yOCp+Jca4Wvon7ZX8TUt6Wpg6qMN/zlMOiisApavcgFrzbjG3aLdLq/Bk+R15LMH9cF47/SPFtzSiyMYQ==</go:docsCustomData>
 </go:gDocsCustomXmlDataStorage>
 </file>
 

</xml_diff>